<commit_message>
Added new notification sound that plays after a full set of data points is received.
</commit_message>
<xml_diff>
--- a/Sylvac Bluetooth Calipers.docx
+++ b/Sylvac Bluetooth Calipers.docx
@@ -283,10 +283,16 @@
         <w:t xml:space="preserve"> and </w:t>
       </w:r>
       <w:r>
-        <w:t>re-run the scan: select the ‘re-scan</w:t>
-      </w:r>
-      <w:r>
-        <w:t xml:space="preserve">’ </w:t>
+        <w:t xml:space="preserve">re-run </w:t>
+      </w:r>
+      <w:r>
+        <w:t>the scan: select the “</w:t>
+      </w:r>
+      <w:r>
+        <w:t>re-scan</w:t>
+      </w:r>
+      <w:r>
+        <w:t xml:space="preserve">” </w:t>
       </w:r>
       <w:r>
         <w:t>button</w:t>
@@ -932,7 +938,16 @@
         <w:t>A notification will appear saying “Saved data to: &lt;location&gt;”</w:t>
       </w:r>
       <w:r>
-        <w:t xml:space="preserve"> (defaults to /sdcard/SavedData)</w:t>
+        <w:t xml:space="preserve"> (default</w:t>
+      </w:r>
+      <w:r>
+        <w:t xml:space="preserve"> </w:t>
+      </w:r>
+      <w:r>
+        <w:t>is</w:t>
+      </w:r>
+      <w:r>
+        <w:t xml:space="preserve"> /sdcard/SavedData)</w:t>
       </w:r>
     </w:p>
     <w:p>
@@ -986,10 +1001,6 @@
     <w:p>
       <w:pPr>
         <w:pStyle w:val="ListParagraph"/>
-        <w:numPr>
-          <w:ilvl w:val="0"/>
-          <w:numId w:val="7"/>
-        </w:numPr>
         <w:spacing w:after="0"/>
       </w:pPr>
       <w:r>
@@ -1132,7 +1143,19 @@
         <w:rPr>
           <w:b/>
         </w:rPr>
-        <w:t>“no data” is displayed on the calipers:</w:t>
+        <w:t xml:space="preserve">“no data” is displayed on the </w:t>
+      </w:r>
+      <w:r>
+        <w:rPr>
+          <w:b/>
+        </w:rPr>
+        <w:t>callipers</w:t>
+      </w:r>
+      <w:r>
+        <w:rPr>
+          <w:b/>
+        </w:rPr>
+        <w:t>:</w:t>
       </w:r>
     </w:p>
     <w:p>
@@ -1153,49 +1176,59 @@
     </w:p>
     <w:p>
       <w:pPr>
-        <w:spacing w:after="0"/>
-      </w:pPr>
-    </w:p>
-    <w:p>
-      <w:pPr>
-        <w:spacing w:after="0"/>
-      </w:pPr>
-      <w:r>
-        <w:t>If all else fails, reset both devices.</w:t>
-      </w:r>
-    </w:p>
-    <w:p>
-      <w:pPr>
-        <w:spacing w:after="0"/>
-      </w:pPr>
-      <w:r>
-        <w:t>Clear the app from memory and re-open.</w:t>
-      </w:r>
-    </w:p>
-    <w:p>
-      <w:pPr>
-        <w:spacing w:after="0"/>
-      </w:pPr>
-    </w:p>
-    <w:p>
-      <w:pPr>
-        <w:spacing w:after="0"/>
-      </w:pPr>
-    </w:p>
-    <w:p>
-      <w:pPr>
-        <w:spacing w:after="0"/>
-      </w:pPr>
-      <w:r>
-        <w:t>You can view you files on the device through ES File Explorer. Open ES File Explorer, swipe to the left, select the SavedData folder, all files are saved here, select the one you want to view.</w:t>
-      </w:r>
-    </w:p>
-    <w:p>
-      <w:pPr>
-        <w:spacing w:after="0"/>
-      </w:pPr>
+        <w:pStyle w:val="ListParagraph"/>
+        <w:numPr>
+          <w:ilvl w:val="0"/>
+          <w:numId w:val="3"/>
+        </w:numPr>
+        <w:spacing w:after="0"/>
+      </w:pPr>
+    </w:p>
+    <w:p>
+      <w:pPr>
+        <w:spacing w:after="0"/>
+      </w:pPr>
+      <w:r>
+        <w:t>If all</w:t>
+      </w:r>
+      <w:r>
+        <w:t xml:space="preserve"> else fails, reset both devices, c</w:t>
+      </w:r>
+      <w:r>
+        <w:t>lear the app from memory and re-open.</w:t>
+      </w:r>
+    </w:p>
+    <w:p>
+      <w:pPr>
+        <w:spacing w:after="0"/>
+      </w:pPr>
+    </w:p>
+    <w:p>
+      <w:pPr>
+        <w:spacing w:after="0"/>
+      </w:pPr>
+      <w:r>
+        <w:t>You can view you files on the device through ES File Explorer. Open ES File Explorer, swipe to the left, select the SavedData f</w:t>
+      </w:r>
+      <w:r>
+        <w:t>older, all files are saved here.</w:t>
+      </w:r>
+      <w:r>
+        <w:t xml:space="preserve"> </w:t>
+      </w:r>
+      <w:r>
+        <w:t>S</w:t>
+      </w:r>
       <w:bookmarkStart w:id="0" w:name="_GoBack"/>
       <w:bookmarkEnd w:id="0"/>
+      <w:r>
+        <w:t>elect the one you want to view.</w:t>
+      </w:r>
+    </w:p>
+    <w:p>
+      <w:pPr>
+        <w:spacing w:after="0"/>
+      </w:pPr>
     </w:p>
     <w:p>
       <w:pPr>
@@ -1204,24 +1237,21 @@
       <w:r>
         <w:t>If the file does not appear under windows explorer, or the data is missing at the bottom of the file, reboot the phone and it should appear.</w:t>
       </w:r>
-    </w:p>
-    <w:p>
-      <w:pPr>
-        <w:spacing w:after="0"/>
-      </w:pPr>
-      <w:r>
-        <w:t xml:space="preserve">(this is a bug with Android OS </w:t>
-      </w:r>
-      <w:hyperlink r:id="rId8" w:history="1">
-        <w:r>
-          <w:rPr>
-            <w:rStyle w:val="Hyperlink"/>
-          </w:rPr>
-          <w:t>https://code.google.com/p/android/issues/detail?id=38282</w:t>
-        </w:r>
-      </w:hyperlink>
-      <w:r>
-        <w:t xml:space="preserve"> )</w:t>
+      <w:r>
+        <w:t xml:space="preserve"> To view files on the PC you have to switch the connection from ‘charging’ to ‘file transfers’ (drag down from the top of the screen and tap “USB for charging”.</w:t>
+      </w:r>
+    </w:p>
+    <w:p>
+      <w:pPr>
+        <w:spacing w:after="0"/>
+      </w:pPr>
+    </w:p>
+    <w:p>
+      <w:pPr>
+        <w:spacing w:after="0"/>
+      </w:pPr>
+      <w:r>
+        <w:t>Alternatively connect to Wi-Fi and use the Gmail app to send the file to yourself. Use the paperclip icon at the top of a new email to attach the file.</w:t>
       </w:r>
     </w:p>
     <w:sectPr>

</xml_diff>

<commit_message>
update build tools & library versions for new OS version.
</commit_message>
<xml_diff>
--- a/Sylvac Bluetooth Calipers.docx
+++ b/Sylvac Bluetooth Calipers.docx
@@ -11,12 +11,21 @@
           <w:sz w:val="40"/>
         </w:rPr>
       </w:pPr>
+      <w:proofErr w:type="spellStart"/>
       <w:r>
         <w:rPr>
           <w:b/>
           <w:sz w:val="40"/>
         </w:rPr>
-        <w:t xml:space="preserve">Sylvac Bluetooth </w:t>
+        <w:t>Sylvac</w:t>
+      </w:r>
+      <w:proofErr w:type="spellEnd"/>
+      <w:r>
+        <w:rPr>
+          <w:b/>
+          <w:sz w:val="40"/>
+        </w:rPr>
+        <w:t xml:space="preserve"> Bluetooth </w:t>
       </w:r>
       <w:r>
         <w:rPr>
@@ -200,7 +209,13 @@
         <w:t xml:space="preserve">appears, </w:t>
       </w:r>
       <w:r>
-        <w:t>(or a BT symbol appears in the top LEFT of the screen)</w:t>
+        <w:t xml:space="preserve">(or a BT symbol appears in the top LEFT of the </w:t>
+      </w:r>
+      <w:r>
+        <w:t>notification bar</w:t>
+      </w:r>
+      <w:r>
+        <w:t>)</w:t>
       </w:r>
       <w:r>
         <w:t>, reset the callipers and start from (1).</w:t>
@@ -360,8 +375,13 @@
         <w:t>The status text will display</w:t>
       </w:r>
       <w:r>
-        <w:t xml:space="preserve"> “Scanning…”.</w:t>
-      </w:r>
+        <w:t xml:space="preserve"> “Scanning…</w:t>
+      </w:r>
+      <w:proofErr w:type="gramStart"/>
+      <w:r>
+        <w:t>”.</w:t>
+      </w:r>
+      <w:proofErr w:type="gramEnd"/>
     </w:p>
     <w:p>
       <w:pPr>
@@ -379,7 +399,17 @@
         <w:t>callipers</w:t>
       </w:r>
       <w:r>
-        <w:t xml:space="preserve"> (Menu -&gt; bt -&gt; reset) and re-run the scan.</w:t>
+        <w:t xml:space="preserve"> (Menu -&gt; </w:t>
+      </w:r>
+      <w:proofErr w:type="spellStart"/>
+      <w:proofErr w:type="gramStart"/>
+      <w:r>
+        <w:t>bt</w:t>
+      </w:r>
+      <w:proofErr w:type="spellEnd"/>
+      <w:proofErr w:type="gramEnd"/>
+      <w:r>
+        <w:t xml:space="preserve"> -&gt; reset) and re-run the scan.</w:t>
       </w:r>
     </w:p>
     <w:p>
@@ -707,7 +737,15 @@
       </w:pPr>
       <w:r>
         <w:lastRenderedPageBreak/>
-        <w:t>The value next to “CurrentID” at the bottom of the “</w:t>
+        <w:t>The value next to “</w:t>
+      </w:r>
+      <w:proofErr w:type="spellStart"/>
+      <w:r>
+        <w:t>CurrentID</w:t>
+      </w:r>
+      <w:proofErr w:type="spellEnd"/>
+      <w:r>
+        <w:t>” at the bottom of the “</w:t>
       </w:r>
       <w:r>
         <w:t>Data”</w:t>
@@ -748,7 +786,15 @@
         <w:spacing w:after="0"/>
       </w:pPr>
       <w:r>
-        <w:t>Tap the number to the right of the “CurrentID” label under the “</w:t>
+        <w:t>Tap the number to the right of the “</w:t>
+      </w:r>
+      <w:proofErr w:type="spellStart"/>
+      <w:r>
+        <w:t>CurrentID</w:t>
+      </w:r>
+      <w:proofErr w:type="spellEnd"/>
+      <w:r>
+        <w:t>” label under the “</w:t>
       </w:r>
       <w:r>
         <w:t>Data</w:t>
@@ -947,7 +993,23 @@
         <w:t>is</w:t>
       </w:r>
       <w:r>
-        <w:t xml:space="preserve"> /sdcard/SavedData)</w:t>
+        <w:t xml:space="preserve"> /</w:t>
+      </w:r>
+      <w:proofErr w:type="spellStart"/>
+      <w:r>
+        <w:t>sdcard</w:t>
+      </w:r>
+      <w:proofErr w:type="spellEnd"/>
+      <w:r>
+        <w:t>/</w:t>
+      </w:r>
+      <w:proofErr w:type="spellStart"/>
+      <w:r>
+        <w:t>SavedData</w:t>
+      </w:r>
+      <w:proofErr w:type="spellEnd"/>
+      <w:r>
+        <w:t>)</w:t>
       </w:r>
     </w:p>
     <w:p>
@@ -1143,7 +1205,21 @@
         <w:rPr>
           <w:b/>
         </w:rPr>
-        <w:t xml:space="preserve">“no data” is displayed on the </w:t>
+        <w:t>“</w:t>
+      </w:r>
+      <w:proofErr w:type="gramStart"/>
+      <w:r>
+        <w:rPr>
+          <w:b/>
+        </w:rPr>
+        <w:t>no</w:t>
+      </w:r>
+      <w:proofErr w:type="gramEnd"/>
+      <w:r>
+        <w:rPr>
+          <w:b/>
+        </w:rPr>
+        <w:t xml:space="preserve"> data” is displayed on the </w:t>
       </w:r>
       <w:r>
         <w:rPr>
@@ -1208,19 +1284,45 @@
         <w:spacing w:after="0"/>
       </w:pPr>
       <w:r>
-        <w:t>You can view you files on the device through ES File Explorer. Open ES File Explorer, swipe to the left, select the SavedData f</w:t>
-      </w:r>
-      <w:r>
-        <w:t>older, all files are saved here.</w:t>
-      </w:r>
-      <w:r>
-        <w:t xml:space="preserve"> </w:t>
-      </w:r>
-      <w:r>
-        <w:t>S</w:t>
+        <w:t xml:space="preserve">You can view you files on the device through </w:t>
+      </w:r>
+      <w:r>
+        <w:t xml:space="preserve">a file manager (e.g. </w:t>
+      </w:r>
+      <w:r>
+        <w:t>ES File Explorer</w:t>
+      </w:r>
+      <w:r>
+        <w:t>)</w:t>
+      </w:r>
+      <w:r>
+        <w:t xml:space="preserve">. Open </w:t>
+      </w:r>
+      <w:r>
+        <w:t>the file explorer and navigate to</w:t>
       </w:r>
       <w:bookmarkStart w:id="0" w:name="_GoBack"/>
       <w:bookmarkEnd w:id="0"/>
+      <w:r>
+        <w:t xml:space="preserve"> the </w:t>
+      </w:r>
+      <w:proofErr w:type="spellStart"/>
+      <w:r>
+        <w:t>SavedData</w:t>
+      </w:r>
+      <w:proofErr w:type="spellEnd"/>
+      <w:r>
+        <w:t xml:space="preserve"> f</w:t>
+      </w:r>
+      <w:r>
+        <w:t>older, all files are saved here.</w:t>
+      </w:r>
+      <w:r>
+        <w:t xml:space="preserve"> </w:t>
+      </w:r>
+      <w:r>
+        <w:t>S</w:t>
+      </w:r>
       <w:r>
         <w:t>elect the one you want to view.</w:t>
       </w:r>

</xml_diff>